<commit_message>
Update To Do Deliverables Lab 4.docx
</commit_message>
<xml_diff>
--- a/Lab 4/To Do Deliverables Lab 4.docx
+++ b/Lab 4/To Do Deliverables Lab 4.docx
@@ -42,6 +42,20 @@
         </w:rPr>
         <w:t>SRS Documentation (In Show Order)</w:t>
       </w:r>
+      <w:r>
+        <w:rPr>
+          <w:lang w:val="en-US"/>
+        </w:rPr>
+        <w:t xml:space="preserve"> - </w:t>
+      </w:r>
+      <w:proofErr w:type="spellStart"/>
+      <w:r>
+        <w:rPr>
+          <w:lang w:val="en-US"/>
+        </w:rPr>
+        <w:t>Anxian</w:t>
+      </w:r>
+      <w:proofErr w:type="spellEnd"/>
     </w:p>
     <w:p>
       <w:pPr>
@@ -94,8 +108,16 @@
         <w:rPr>
           <w:lang w:val="en-US"/>
         </w:rPr>
-        <w:t>Add Firebase API to Login and Createnewrunner</w:t>
-      </w:r>
+        <w:t xml:space="preserve">Add Firebase API to Login and </w:t>
+      </w:r>
+      <w:proofErr w:type="spellStart"/>
+      <w:r>
+        <w:rPr>
+          <w:lang w:val="en-US"/>
+        </w:rPr>
+        <w:t>Createnewrunner</w:t>
+      </w:r>
+      <w:proofErr w:type="spellEnd"/>
     </w:p>
     <w:p>
       <w:pPr>
@@ -130,8 +152,16 @@
         <w:rPr>
           <w:lang w:val="en-US"/>
         </w:rPr>
-        <w:t>Add Firebase API to Login and Createnewrunner</w:t>
-      </w:r>
+        <w:t xml:space="preserve">Add Firebase API to Login and </w:t>
+      </w:r>
+      <w:proofErr w:type="spellStart"/>
+      <w:r>
+        <w:rPr>
+          <w:lang w:val="en-US"/>
+        </w:rPr>
+        <w:t>Createnewrunner</w:t>
+      </w:r>
+      <w:proofErr w:type="spellEnd"/>
     </w:p>
     <w:p>
       <w:pPr>
@@ -315,78 +345,6 @@
     </w:p>
     <w:p>
       <w:pPr>
-        <w:pStyle w:val="ListParagraph"/>
-        <w:numPr>
-          <w:ilvl w:val="0"/>
-          <w:numId w:val="1"/>
-        </w:numPr>
-        <w:rPr>
-          <w:lang w:val="en-US"/>
-        </w:rPr>
-      </w:pPr>
-      <w:r>
-        <w:rPr>
-          <w:lang w:val="en-US"/>
-        </w:rPr>
-        <w:t>Sequential Diagram (Optional)</w:t>
-      </w:r>
-    </w:p>
-    <w:p>
-      <w:pPr>
-        <w:pStyle w:val="ListParagraph"/>
-        <w:numPr>
-          <w:ilvl w:val="1"/>
-          <w:numId w:val="1"/>
-        </w:numPr>
-        <w:rPr>
-          <w:lang w:val="en-US"/>
-        </w:rPr>
-      </w:pPr>
-      <w:r>
-        <w:rPr>
-          <w:lang w:val="en-US"/>
-        </w:rPr>
-        <w:t>Login</w:t>
-      </w:r>
-    </w:p>
-    <w:p>
-      <w:pPr>
-        <w:pStyle w:val="ListParagraph"/>
-        <w:numPr>
-          <w:ilvl w:val="2"/>
-          <w:numId w:val="1"/>
-        </w:numPr>
-        <w:rPr>
-          <w:lang w:val="en-US"/>
-        </w:rPr>
-      </w:pPr>
-      <w:r>
-        <w:rPr>
-          <w:lang w:val="en-US"/>
-        </w:rPr>
-        <w:t>Change “Username” to email</w:t>
-      </w:r>
-    </w:p>
-    <w:p>
-      <w:pPr>
-        <w:pStyle w:val="ListParagraph"/>
-        <w:numPr>
-          <w:ilvl w:val="2"/>
-          <w:numId w:val="1"/>
-        </w:numPr>
-        <w:rPr>
-          <w:lang w:val="en-US"/>
-        </w:rPr>
-      </w:pPr>
-      <w:r>
-        <w:rPr>
-          <w:lang w:val="en-US"/>
-        </w:rPr>
-        <w:t>Calls Firebase API after register successful to send email</w:t>
-      </w:r>
-    </w:p>
-    <w:p>
-      <w:pPr>
         <w:pStyle w:val="Heading2"/>
         <w:rPr>
           <w:lang w:val="en-US"/>
@@ -416,6 +374,20 @@
         </w:rPr>
         <w:t>Login Page (alignment)</w:t>
       </w:r>
+      <w:r>
+        <w:rPr>
+          <w:lang w:val="en-US"/>
+        </w:rPr>
+        <w:t xml:space="preserve"> - </w:t>
+      </w:r>
+      <w:proofErr w:type="spellStart"/>
+      <w:r>
+        <w:rPr>
+          <w:lang w:val="en-US"/>
+        </w:rPr>
+        <w:t>Anxian</w:t>
+      </w:r>
+      <w:proofErr w:type="spellEnd"/>
     </w:p>
     <w:p>
       <w:pPr>
@@ -440,6 +412,18 @@
         </w:rPr>
         <w:t xml:space="preserve"> (Modify Marker Style to differentiate last location and current location)</w:t>
       </w:r>
+      <w:r>
+        <w:rPr>
+          <w:lang w:val="en-US"/>
+        </w:rPr>
+        <w:t xml:space="preserve"> - Andria</w:t>
+      </w:r>
+      <w:r>
+        <w:rPr>
+          <w:lang w:val="en-US"/>
+        </w:rPr>
+        <w:t xml:space="preserve"> </w:t>
+      </w:r>
     </w:p>
     <w:p>
       <w:pPr>
@@ -458,6 +442,20 @@
         </w:rPr>
         <w:t>Manage Jobs (alignment)</w:t>
       </w:r>
+      <w:r>
+        <w:rPr>
+          <w:lang w:val="en-US"/>
+        </w:rPr>
+        <w:t xml:space="preserve"> - </w:t>
+      </w:r>
+      <w:proofErr w:type="spellStart"/>
+      <w:r>
+        <w:rPr>
+          <w:lang w:val="en-US"/>
+        </w:rPr>
+        <w:t>Anxian</w:t>
+      </w:r>
+      <w:proofErr w:type="spellEnd"/>
     </w:p>
     <w:p>
       <w:pPr>
@@ -474,8 +472,46 @@
         <w:rPr>
           <w:lang w:val="en-US"/>
         </w:rPr>
-        <w:t>View Job (Ensure delete button is grayed out for waiting and working only for ongoing)</w:t>
-      </w:r>
+        <w:t xml:space="preserve">View Job (Ensure delete button is grayed out for </w:t>
+      </w:r>
+      <w:r>
+        <w:rPr>
+          <w:lang w:val="en-US"/>
+        </w:rPr>
+        <w:t xml:space="preserve">ongoing </w:t>
+      </w:r>
+      <w:r>
+        <w:rPr>
+          <w:lang w:val="en-US"/>
+        </w:rPr>
+        <w:t xml:space="preserve">and working only for </w:t>
+      </w:r>
+      <w:r>
+        <w:rPr>
+          <w:lang w:val="en-US"/>
+        </w:rPr>
+        <w:t>waiting</w:t>
+      </w:r>
+      <w:r>
+        <w:rPr>
+          <w:lang w:val="en-US"/>
+        </w:rPr>
+        <w:t>)</w:t>
+      </w:r>
+      <w:r>
+        <w:rPr>
+          <w:lang w:val="en-US"/>
+        </w:rPr>
+        <w:t xml:space="preserve"> - </w:t>
+      </w:r>
+      <w:proofErr w:type="spellStart"/>
+      <w:r>
+        <w:rPr>
+          <w:lang w:val="en-US"/>
+        </w:rPr>
+        <w:t>Anxian</w:t>
+      </w:r>
+      <w:proofErr w:type="spellEnd"/>
     </w:p>
     <w:p>
       <w:pPr>
@@ -494,6 +530,20 @@
         </w:rPr>
         <w:t>History Logs (Modify it to be dynamic to mobile phone friendly)</w:t>
       </w:r>
+      <w:r>
+        <w:rPr>
+          <w:lang w:val="en-US"/>
+        </w:rPr>
+        <w:t xml:space="preserve"> - </w:t>
+      </w:r>
+      <w:proofErr w:type="spellStart"/>
+      <w:r>
+        <w:rPr>
+          <w:lang w:val="en-US"/>
+        </w:rPr>
+        <w:t>Kanyui</w:t>
+      </w:r>
+      <w:proofErr w:type="spellEnd"/>
     </w:p>
     <w:p>
       <w:pPr>
@@ -510,7 +560,27 @@
         <w:rPr>
           <w:lang w:val="en-US"/>
         </w:rPr>
-        <w:t>View Runner (Show the address other than the postal code -&gt; use onemap)</w:t>
+        <w:t xml:space="preserve">View Runner (Show the address other than the postal code -&gt; use </w:t>
+      </w:r>
+      <w:proofErr w:type="spellStart"/>
+      <w:r>
+        <w:rPr>
+          <w:lang w:val="en-US"/>
+        </w:rPr>
+        <w:t>onemap</w:t>
+      </w:r>
+      <w:proofErr w:type="spellEnd"/>
+      <w:r>
+        <w:rPr>
+          <w:lang w:val="en-US"/>
+        </w:rPr>
+        <w:t>)</w:t>
+      </w:r>
+      <w:r>
+        <w:rPr>
+          <w:lang w:val="en-US"/>
+        </w:rPr>
+        <w:t xml:space="preserve"> - Alvin</w:t>
       </w:r>
     </w:p>
     <w:p>
@@ -530,6 +600,12 @@
         </w:rPr>
         <w:t>Create Runner (Add confirm password to ensure password is the same)</w:t>
       </w:r>
+      <w:r>
+        <w:rPr>
+          <w:lang w:val="en-US"/>
+        </w:rPr>
+        <w:t xml:space="preserve"> - Andria</w:t>
+      </w:r>
     </w:p>
     <w:p>
       <w:pPr>
@@ -546,7 +622,85 @@
         <w:rPr>
           <w:lang w:val="en-US"/>
         </w:rPr>
-        <w:t>Runner Main Menu (Better Alignment)</w:t>
+        <w:t>Runner Main Menu (</w:t>
+      </w:r>
+      <w:proofErr w:type="spellStart"/>
+      <w:r>
+        <w:rPr>
+          <w:lang w:val="en-US"/>
+        </w:rPr>
+        <w:t>viewcarpark</w:t>
+      </w:r>
+      <w:proofErr w:type="spellEnd"/>
+      <w:r>
+        <w:rPr>
+          <w:lang w:val="en-US"/>
+        </w:rPr>
+        <w:t xml:space="preserve"> change to loading while waiting instead of not found)</w:t>
+      </w:r>
+      <w:r>
+        <w:rPr>
+          <w:lang w:val="en-US"/>
+        </w:rPr>
+        <w:t xml:space="preserve"> - Andria</w:t>
+      </w:r>
+    </w:p>
+    <w:p>
+      <w:pPr>
+        <w:pStyle w:val="ListParagraph"/>
+        <w:numPr>
+          <w:ilvl w:val="0"/>
+          <w:numId w:val="3"/>
+        </w:numPr>
+        <w:rPr>
+          <w:lang w:val="en-US"/>
+        </w:rPr>
+      </w:pPr>
+      <w:r>
+        <w:rPr>
+          <w:lang w:val="en-US"/>
+        </w:rPr>
+        <w:t>Completed Job (</w:t>
+      </w:r>
+      <w:r>
+        <w:rPr>
+          <w:lang w:val="en-US"/>
+        </w:rPr>
+        <w:t>Alert + Modify code to handle when no jobs available</w:t>
+      </w:r>
+      <w:r>
+        <w:rPr>
+          <w:lang w:val="en-US"/>
+        </w:rPr>
+        <w:t xml:space="preserve"> + </w:t>
+      </w:r>
+      <w:proofErr w:type="spellStart"/>
+      <w:proofErr w:type="gramStart"/>
+      <w:r>
+        <w:rPr>
+          <w:lang w:val="en-US"/>
+        </w:rPr>
+        <w:t>FindJob</w:t>
+      </w:r>
+      <w:proofErr w:type="spellEnd"/>
+      <w:r>
+        <w:rPr>
+          <w:lang w:val="en-US"/>
+        </w:rPr>
+        <w:t xml:space="preserve"> </w:t>
+      </w:r>
+      <w:r>
+        <w:rPr>
+          <w:lang w:val="en-US"/>
+        </w:rPr>
+        <w:t>)</w:t>
+      </w:r>
+      <w:proofErr w:type="gramEnd"/>
+      <w:r>
+        <w:rPr>
+          <w:lang w:val="en-US"/>
+        </w:rPr>
+        <w:t xml:space="preserve"> – Alvin &amp; MK</w:t>
       </w:r>
     </w:p>
     <w:p>
@@ -580,6 +734,12 @@
         </w:rPr>
         <w:t>Repopulate Database + Bug Test</w:t>
       </w:r>
+      <w:r>
+        <w:rPr>
+          <w:lang w:val="en-US"/>
+        </w:rPr>
+        <w:t xml:space="preserve"> </w:t>
+      </w:r>
     </w:p>
     <w:p>
       <w:pPr>
@@ -596,8 +756,36 @@
         <w:rPr>
           <w:lang w:val="en-US"/>
         </w:rPr>
-        <w:t>Login (Runner is now active aside from abc who is always active)</w:t>
-      </w:r>
+        <w:t xml:space="preserve">Login (Runner is now active aside from </w:t>
+      </w:r>
+      <w:proofErr w:type="spellStart"/>
+      <w:r>
+        <w:rPr>
+          <w:lang w:val="en-US"/>
+        </w:rPr>
+        <w:t>abc</w:t>
+      </w:r>
+      <w:proofErr w:type="spellEnd"/>
+      <w:r>
+        <w:rPr>
+          <w:lang w:val="en-US"/>
+        </w:rPr>
+        <w:t xml:space="preserve"> who is always active)</w:t>
+      </w:r>
+      <w:r>
+        <w:rPr>
+          <w:lang w:val="en-US"/>
+        </w:rPr>
+        <w:t xml:space="preserve"> - </w:t>
+      </w:r>
+      <w:proofErr w:type="spellStart"/>
+      <w:r>
+        <w:rPr>
+          <w:lang w:val="en-US"/>
+        </w:rPr>
+        <w:t>Kanyui</w:t>
+      </w:r>
+      <w:proofErr w:type="spellEnd"/>
     </w:p>
     <w:p>
       <w:pPr>
@@ -616,6 +804,20 @@
         </w:rPr>
         <w:t>Log out (Runner is now active = false)</w:t>
       </w:r>
+      <w:r>
+        <w:rPr>
+          <w:lang w:val="en-US"/>
+        </w:rPr>
+        <w:t xml:space="preserve"> - </w:t>
+      </w:r>
+      <w:proofErr w:type="spellStart"/>
+      <w:r>
+        <w:rPr>
+          <w:lang w:val="en-US"/>
+        </w:rPr>
+        <w:t>Kanyui</w:t>
+      </w:r>
+      <w:proofErr w:type="spellEnd"/>
     </w:p>
     <w:p>
       <w:pPr>
@@ -634,6 +836,20 @@
         </w:rPr>
         <w:t>History Logs (Modify it to ensure it only reflects completed job)</w:t>
       </w:r>
+      <w:r>
+        <w:rPr>
+          <w:lang w:val="en-US"/>
+        </w:rPr>
+        <w:t xml:space="preserve"> - </w:t>
+      </w:r>
+      <w:proofErr w:type="spellStart"/>
+      <w:r>
+        <w:rPr>
+          <w:lang w:val="en-US"/>
+        </w:rPr>
+        <w:t>Kanyui</w:t>
+      </w:r>
+      <w:proofErr w:type="spellEnd"/>
     </w:p>
     <w:p>
       <w:pPr>
@@ -652,26 +868,57 @@
         </w:rPr>
         <w:t>Delete Runner (Ensure it deletes on firebase as well)</w:t>
       </w:r>
-    </w:p>
-    <w:p>
-      <w:pPr>
-        <w:rPr>
-          <w:lang w:val="en-US"/>
-        </w:rPr>
-      </w:pPr>
-      <w:r>
-        <w:rPr>
-          <w:lang w:val="en-US"/>
-        </w:rPr>
-        <w:br w:type="page"/>
-      </w:r>
+      <w:r>
+        <w:rPr>
+          <w:lang w:val="en-US"/>
+        </w:rPr>
+        <w:t xml:space="preserve"> - MK</w:t>
+      </w:r>
+    </w:p>
+    <w:p>
+      <w:pPr>
+        <w:pStyle w:val="ListParagraph"/>
+        <w:numPr>
+          <w:ilvl w:val="0"/>
+          <w:numId w:val="3"/>
+        </w:numPr>
+        <w:rPr>
+          <w:lang w:val="en-US"/>
+        </w:rPr>
+      </w:pPr>
+      <w:r>
+        <w:rPr>
+          <w:lang w:val="en-US"/>
+        </w:rPr>
+        <w:t>Reset Password (Ping firebase)</w:t>
+      </w:r>
+      <w:r>
+        <w:rPr>
+          <w:lang w:val="en-US"/>
+        </w:rPr>
+        <w:t xml:space="preserve"> - </w:t>
+      </w:r>
+      <w:proofErr w:type="spellStart"/>
+      <w:r>
+        <w:rPr>
+          <w:lang w:val="en-US"/>
+        </w:rPr>
+        <w:t>mk</w:t>
+      </w:r>
+      <w:proofErr w:type="spellEnd"/>
+    </w:p>
+    <w:p>
+      <w:pPr>
+        <w:rPr>
+          <w:lang w:val="en-US"/>
+        </w:rPr>
+      </w:pPr>
     </w:p>
     <w:p>
       <w:pPr>
         <w:pStyle w:val="Heading2"/>
       </w:pPr>
       <w:r>
-        <w:lastRenderedPageBreak/>
         <w:t>Designing Test Case</w:t>
       </w:r>
     </w:p>
@@ -691,6 +938,9 @@
       <w:r>
         <w:t>1 important control class testing</w:t>
       </w:r>
+      <w:r>
+        <w:t xml:space="preserve"> – Complete Job</w:t>
+      </w:r>
     </w:p>
     <w:p>
       <w:pPr>
@@ -702,6 +952,30 @@
       </w:pPr>
       <w:r>
         <w:t>2 methods that implement complex application logic</w:t>
+      </w:r>
+    </w:p>
+    <w:p>
+      <w:pPr>
+        <w:pStyle w:val="ListParagraph"/>
+        <w:numPr>
+          <w:ilvl w:val="1"/>
+          <w:numId w:val="5"/>
+        </w:numPr>
+      </w:pPr>
+      <w:r>
+        <w:t>Create New Job</w:t>
+      </w:r>
+    </w:p>
+    <w:p>
+      <w:pPr>
+        <w:pStyle w:val="ListParagraph"/>
+        <w:numPr>
+          <w:ilvl w:val="1"/>
+          <w:numId w:val="5"/>
+        </w:numPr>
+      </w:pPr>
+      <w:r>
+        <w:t>Create New Runner</w:t>
       </w:r>
     </w:p>
     <w:p>
@@ -759,7 +1033,7 @@
         <w:rFonts w:ascii="Symbol" w:hAnsi="Symbol" w:hint="default"/>
       </w:rPr>
     </w:lvl>
-    <w:lvl w:ilvl="1" w:tplc="48090003" w:tentative="1">
+    <w:lvl w:ilvl="1" w:tplc="48090003">
       <w:start w:val="1"/>
       <w:numFmt w:val="bullet"/>
       <w:lvlText w:val="o"/>

</xml_diff>